<commit_message>
Improved links between documents
</commit_message>
<xml_diff>
--- a/pre-enregistrement/template_pre-enregistrement_experience.docx
+++ b/pre-enregistrement/template_pre-enregistrement_experience.docx
@@ -7,19 +7,13 @@
         <w:pStyle w:val="Title"/>
       </w:pPr>
       <w:r>
-        <w:t xml:space="preserve">Template</w:t>
-      </w:r>
-      <w:r>
-        <w:t xml:space="preserve"> </w:t>
-      </w:r>
-      <w:r>
-        <w:t xml:space="preserve">pour</w:t>
-      </w:r>
-      <w:r>
-        <w:t xml:space="preserve"> </w:t>
-      </w:r>
-      <w:r>
-        <w:t xml:space="preserve">le</w:t>
+        <w:t xml:space="preserve">Introduction</w:t>
+      </w:r>
+      <w:r>
+        <w:t xml:space="preserve"> </w:t>
+      </w:r>
+      <w:r>
+        <w:t xml:space="preserve">au</w:t>
       </w:r>
       <w:r>
         <w:t xml:space="preserve"> </w:t>
@@ -71,7 +65,7 @@
         <w:pStyle w:val="Date"/>
       </w:pPr>
       <w:r>
-        <w:t xml:space="preserve">25/03/2022</w:t>
+        <w:t xml:space="preserve">27/03/2022</w:t>
       </w:r>
     </w:p>
     <w:p>

</xml_diff>